<commit_message>
Update notes and resume
</commit_message>
<xml_diff>
--- a/assets/pdf/noah_hamblen_portfolio_resume.docx
+++ b/assets/pdf/noah_hamblen_portfolio_resume.docx
@@ -395,7 +395,16 @@
           <w:bCs/>
           <w:color w:val="auto"/>
         </w:rPr>
-        <w:t xml:space="preserve">                          </w:t>
+        <w:t xml:space="preserve">                      </w:t>
+      </w:r>
+      <w:r>
+        <w:rPr>
+          <w:rFonts w:ascii="Garamond" w:hAnsi="Garamond"/>
+          <w:b/>
+          <w:bCs/>
+          <w:color w:val="auto"/>
+        </w:rPr>
+        <w:t xml:space="preserve"> </w:t>
       </w:r>
       <w:r>
         <w:rPr>
@@ -422,7 +431,16 @@
           <w:bCs/>
           <w:color w:val="auto"/>
         </w:rPr>
-        <w:t xml:space="preserve"> – Present</w:t>
+        <w:t xml:space="preserve"> – </w:t>
+      </w:r>
+      <w:r>
+        <w:rPr>
+          <w:rFonts w:ascii="Garamond" w:hAnsi="Garamond"/>
+          <w:b/>
+          <w:bCs/>
+          <w:color w:val="auto"/>
+        </w:rPr>
+        <w:t>Feb. 2025</w:t>
       </w:r>
     </w:p>
     <w:p>

</xml_diff>